<commit_message>
Weekly Article Writing, and Daily Cartoon Update
</commit_message>
<xml_diff>
--- a/Articles/2026/2_Game_Maker_2/19_Getting _Back_in_the_Door/19 Getting Back in the Door.docx
+++ b/Articles/2026/2_Game_Maker_2/19_Getting _Back_in_the_Door/19 Getting Back in the Door.docx
@@ -15,72 +15,448 @@
     </w:p>
     <w:p>
       <w:pPr>
-        <w:pStyle w:val="Heading1"/>
-      </w:pPr>
-      <w:r>
-        <w:t>The Problem</w:t>
-      </w:r>
-    </w:p>
-    <w:p>
-      <w:r>
-        <w:t xml:space="preserve">When we are playing the game, we might want to get back into some other area, and the only way we can do this is to throw doors into the area. But as you can see by this boss door that we threw in, it is too small. </w:t>
-      </w:r>
-    </w:p>
-    <w:p>
-      <w:r>
-        <w:t xml:space="preserve">Additionally, when we created the fighting room, and the hero died, his object was destroyed. Once he was destroyed, he </w:t>
-      </w:r>
-      <w:proofErr w:type="gramStart"/>
-      <w:r>
-        <w:t>wasn’t</w:t>
-      </w:r>
-      <w:proofErr w:type="gramEnd"/>
-      <w:r>
-        <w:t xml:space="preserve"> being spawned anywhere. He </w:t>
-      </w:r>
-      <w:proofErr w:type="gramStart"/>
-      <w:r>
-        <w:t>wasn’t</w:t>
-      </w:r>
-      <w:proofErr w:type="gramEnd"/>
-      <w:r>
-        <w:t xml:space="preserve"> even being respawned in the area, where we got kicked into. He </w:t>
-      </w:r>
-      <w:proofErr w:type="gramStart"/>
-      <w:r>
-        <w:t>didn’t</w:t>
-      </w:r>
-      <w:proofErr w:type="gramEnd"/>
-      <w:r>
-        <w:t xml:space="preserve"> thoroughly </w:t>
-      </w:r>
-      <w:proofErr w:type="gramStart"/>
-      <w:r>
-        <w:t>die,</w:t>
-      </w:r>
-      <w:proofErr w:type="gramEnd"/>
-      <w:r>
-        <w:t xml:space="preserve"> he is only being made to restart the dungeon. So, we need our hero back.</w:t>
-      </w:r>
-    </w:p>
-    <w:p>
-      <w:r>
-        <w:t xml:space="preserve">And I told you about the scaling issue with the door, but when the hero is spawned in town, unless we change the scale of him, he will show up </w:t>
-      </w:r>
-      <w:proofErr w:type="gramStart"/>
-      <w:r>
-        <w:t>really small</w:t>
-      </w:r>
-      <w:proofErr w:type="gramEnd"/>
-      <w:r>
-        <w:t>.</w:t>
-      </w:r>
-    </w:p>
-    <w:p>
+        <w:jc w:val="center"/>
+      </w:pPr>
       <w:r>
         <w:rPr>
           <w:noProof/>
         </w:rPr>
+        <w:drawing>
+          <wp:inline distT="0" distB="0" distL="0" distR="0" wp14:anchorId="6E9A605F" wp14:editId="21412C8D">
+            <wp:extent cx="3190677" cy="2847975"/>
+            <wp:effectExtent l="57150" t="57150" r="105410" b="104775"/>
+            <wp:docPr id="699330607" name="Picture 3"/>
+            <wp:cNvGraphicFramePr>
+              <a:graphicFrameLocks xmlns:a="http://schemas.openxmlformats.org/drawingml/2006/main" noChangeAspect="1"/>
+            </wp:cNvGraphicFramePr>
+            <a:graphic xmlns:a="http://schemas.openxmlformats.org/drawingml/2006/main">
+              <a:graphicData uri="http://schemas.openxmlformats.org/drawingml/2006/picture">
+                <pic:pic xmlns:pic="http://schemas.openxmlformats.org/drawingml/2006/picture">
+                  <pic:nvPicPr>
+                    <pic:cNvPr id="0" name="Picture 3"/>
+                    <pic:cNvPicPr>
+                      <a:picLocks noChangeAspect="1" noChangeArrowheads="1"/>
+                    </pic:cNvPicPr>
+                  </pic:nvPicPr>
+                  <pic:blipFill>
+                    <a:blip r:embed="rId5">
+                      <a:extLst>
+                        <a:ext uri="{28A0092B-C50C-407E-A947-70E740481C1C}">
+                          <a14:useLocalDpi xmlns:a14="http://schemas.microsoft.com/office/drawing/2010/main" val="0"/>
+                        </a:ext>
+                      </a:extLst>
+                    </a:blip>
+                    <a:srcRect/>
+                    <a:stretch>
+                      <a:fillRect/>
+                    </a:stretch>
+                  </pic:blipFill>
+                  <pic:spPr bwMode="auto">
+                    <a:xfrm>
+                      <a:off x="0" y="0"/>
+                      <a:ext cx="3193907" cy="2850858"/>
+                    </a:xfrm>
+                    <a:prstGeom prst="rect">
+                      <a:avLst/>
+                    </a:prstGeom>
+                    <a:ln w="19050" cap="sq">
+                      <a:solidFill>
+                        <a:srgbClr val="000000"/>
+                      </a:solidFill>
+                      <a:prstDash val="solid"/>
+                      <a:miter lim="800000"/>
+                    </a:ln>
+                    <a:effectLst>
+                      <a:outerShdw blurRad="50800" dist="38100" dir="2700000" algn="tl" rotWithShape="0">
+                        <a:srgbClr val="000000">
+                          <a:alpha val="43000"/>
+                        </a:srgbClr>
+                      </a:outerShdw>
+                    </a:effectLst>
+                  </pic:spPr>
+                </pic:pic>
+              </a:graphicData>
+            </a:graphic>
+          </wp:inline>
+        </w:drawing>
+      </w:r>
+    </w:p>
+    <w:p>
+      <w:pPr>
+        <w:pStyle w:val="Heading1"/>
+      </w:pPr>
+      <w:r>
+        <w:t>The Problem</w:t>
+      </w:r>
+    </w:p>
+    <w:p>
+      <w:r>
+        <w:t xml:space="preserve">When we are playing the game, </w:t>
+      </w:r>
+      <w:r>
+        <w:t xml:space="preserve">and we have been killed in the fight, our hero is kicked out of the dungeon, and is thrown somewhere else, such as into the town. Except that he </w:t>
+      </w:r>
+      <w:proofErr w:type="gramStart"/>
+      <w:r>
+        <w:t>hasn’t</w:t>
+      </w:r>
+      <w:proofErr w:type="gramEnd"/>
+      <w:r>
+        <w:t xml:space="preserve"> shown up in town. We are viewing the town, but where did our player go?</w:t>
+      </w:r>
+    </w:p>
+    <w:p>
+      <w:r>
+        <w:drawing>
+          <wp:inline distT="0" distB="0" distL="0" distR="0" wp14:anchorId="200AE70F" wp14:editId="4D69EF2D">
+            <wp:extent cx="5210175" cy="3015890"/>
+            <wp:effectExtent l="0" t="0" r="0" b="0"/>
+            <wp:docPr id="1417404079" name="Picture 1"/>
+            <wp:cNvGraphicFramePr>
+              <a:graphicFrameLocks xmlns:a="http://schemas.openxmlformats.org/drawingml/2006/main" noChangeAspect="1"/>
+            </wp:cNvGraphicFramePr>
+            <a:graphic xmlns:a="http://schemas.openxmlformats.org/drawingml/2006/main">
+              <a:graphicData uri="http://schemas.openxmlformats.org/drawingml/2006/picture">
+                <pic:pic xmlns:pic="http://schemas.openxmlformats.org/drawingml/2006/picture">
+                  <pic:nvPicPr>
+                    <pic:cNvPr id="1417404079" name=""/>
+                    <pic:cNvPicPr/>
+                  </pic:nvPicPr>
+                  <pic:blipFill>
+                    <a:blip r:embed="rId6"/>
+                    <a:stretch>
+                      <a:fillRect/>
+                    </a:stretch>
+                  </pic:blipFill>
+                  <pic:spPr>
+                    <a:xfrm>
+                      <a:off x="0" y="0"/>
+                      <a:ext cx="5214251" cy="3018249"/>
+                    </a:xfrm>
+                    <a:prstGeom prst="rect">
+                      <a:avLst/>
+                    </a:prstGeom>
+                  </pic:spPr>
+                </pic:pic>
+              </a:graphicData>
+            </a:graphic>
+          </wp:inline>
+        </w:drawing>
+      </w:r>
+    </w:p>
+    <w:p>
+      <w:r>
+        <w:lastRenderedPageBreak/>
+        <w:t xml:space="preserve">Of course, we could restart the game </w:t>
+      </w:r>
+      <w:proofErr w:type="spellStart"/>
+      <w:r>
+        <w:t>everytime</w:t>
+      </w:r>
+      <w:proofErr w:type="spellEnd"/>
+      <w:r>
+        <w:t>, and run the hero through it</w:t>
+      </w:r>
+      <w:r>
+        <w:t>s</w:t>
+      </w:r>
+      <w:r>
+        <w:t xml:space="preserve"> paces to get to another area, but this takes time. It would be much faster if we could continue playing the game, and </w:t>
+      </w:r>
+      <w:r>
+        <w:t>do our testing. This way we</w:t>
+      </w:r>
+      <w:r>
+        <w:t xml:space="preserve"> could just have the hero run back through a door</w:t>
+      </w:r>
+      <w:r>
+        <w:t>,</w:t>
+      </w:r>
+      <w:r>
+        <w:t xml:space="preserve"> </w:t>
+      </w:r>
+      <w:r>
+        <w:t>and BAM, we are back where we need to be.</w:t>
+      </w:r>
+    </w:p>
+    <w:p>
+      <w:r>
+        <w:t xml:space="preserve">One of the problems is that </w:t>
+      </w:r>
+      <w:r>
+        <w:t>when he is in the fight room,</w:t>
+      </w:r>
+      <w:r>
+        <w:t xml:space="preserve"> and the hero die</w:t>
+      </w:r>
+      <w:r>
+        <w:t>s</w:t>
+      </w:r>
+      <w:r>
+        <w:t xml:space="preserve">, his object </w:t>
+      </w:r>
+      <w:r>
+        <w:t>is</w:t>
+      </w:r>
+      <w:r>
+        <w:t xml:space="preserve"> destroyed. Once he </w:t>
+      </w:r>
+      <w:r>
+        <w:t>is</w:t>
+      </w:r>
+      <w:r>
+        <w:t xml:space="preserve"> destroyed, he </w:t>
+      </w:r>
+      <w:proofErr w:type="gramStart"/>
+      <w:r>
+        <w:t>isn’t</w:t>
+      </w:r>
+      <w:proofErr w:type="gramEnd"/>
+      <w:r>
+        <w:t xml:space="preserve"> </w:t>
+      </w:r>
+      <w:r>
+        <w:t xml:space="preserve">being spawned anywhere. </w:t>
+      </w:r>
+      <w:r>
+        <w:t>So, therefore, we are getting this image of an empty town with no hero in it.</w:t>
+      </w:r>
+      <w:r>
+        <w:t xml:space="preserve"> </w:t>
+      </w:r>
+    </w:p>
+    <w:p>
+      <w:r>
+        <w:t>For getting back into the fight room itself, we will not be using a door, we will be using a keypress. This is because, colliding with a monster, and not the door</w:t>
+      </w:r>
+      <w:r>
+        <w:t>,</w:t>
+      </w:r>
+      <w:r>
+        <w:t xml:space="preserve"> in the dungeon will </w:t>
+      </w:r>
+      <w:proofErr w:type="spellStart"/>
+      <w:r>
+        <w:t>th</w:t>
+      </w:r>
+      <w:r>
+        <w:t>tow</w:t>
+      </w:r>
+      <w:proofErr w:type="spellEnd"/>
+      <w:r>
+        <w:t xml:space="preserve"> you into the fight room. </w:t>
+      </w:r>
+      <w:r>
+        <w:t xml:space="preserve">Of </w:t>
+      </w:r>
+      <w:proofErr w:type="spellStart"/>
+      <w:r>
+        <w:t>couse</w:t>
+      </w:r>
+      <w:proofErr w:type="spellEnd"/>
+      <w:r>
+        <w:t xml:space="preserve"> we </w:t>
+      </w:r>
+      <w:r>
+        <w:t>could just throw the blue slime into town, but for testing the key press will work fine, and I will describe how to do that at the end of this tutorial.</w:t>
+      </w:r>
+    </w:p>
+    <w:p>
+      <w:r>
+        <w:rPr>
+          <w:noProof/>
+        </w:rPr>
+        <w:drawing>
+          <wp:inline distT="0" distB="0" distL="0" distR="0" wp14:anchorId="46DA69AC" wp14:editId="13FE17AF">
+            <wp:extent cx="908277" cy="857250"/>
+            <wp:effectExtent l="0" t="0" r="6350" b="0"/>
+            <wp:docPr id="7270570" name="Picture 1"/>
+            <wp:cNvGraphicFramePr>
+              <a:graphicFrameLocks xmlns:a="http://schemas.openxmlformats.org/drawingml/2006/main" noChangeAspect="1"/>
+            </wp:cNvGraphicFramePr>
+            <a:graphic xmlns:a="http://schemas.openxmlformats.org/drawingml/2006/main">
+              <a:graphicData uri="http://schemas.openxmlformats.org/drawingml/2006/picture">
+                <pic:pic xmlns:pic="http://schemas.openxmlformats.org/drawingml/2006/picture">
+                  <pic:nvPicPr>
+                    <pic:cNvPr id="0" name="Picture 1"/>
+                    <pic:cNvPicPr>
+                      <a:picLocks noChangeAspect="1" noChangeArrowheads="1"/>
+                    </pic:cNvPicPr>
+                  </pic:nvPicPr>
+                  <pic:blipFill>
+                    <a:blip r:embed="rId7" cstate="print">
+                      <a:extLst>
+                        <a:ext uri="{28A0092B-C50C-407E-A947-70E740481C1C}">
+                          <a14:useLocalDpi xmlns:a14="http://schemas.microsoft.com/office/drawing/2010/main" val="0"/>
+                        </a:ext>
+                      </a:extLst>
+                    </a:blip>
+                    <a:srcRect/>
+                    <a:stretch>
+                      <a:fillRect/>
+                    </a:stretch>
+                  </pic:blipFill>
+                  <pic:spPr bwMode="auto">
+                    <a:xfrm>
+                      <a:off x="0" y="0"/>
+                      <a:ext cx="912248" cy="860998"/>
+                    </a:xfrm>
+                    <a:prstGeom prst="rect">
+                      <a:avLst/>
+                    </a:prstGeom>
+                    <a:noFill/>
+                    <a:ln>
+                      <a:noFill/>
+                    </a:ln>
+                  </pic:spPr>
+                </pic:pic>
+              </a:graphicData>
+            </a:graphic>
+          </wp:inline>
+        </w:drawing>
+      </w:r>
+    </w:p>
+    <w:p/>
+    <w:p>
+      <w:r>
+        <w:t xml:space="preserve">Besides </w:t>
+      </w:r>
+      <w:proofErr w:type="gramStart"/>
+      <w:r>
+        <w:t>that</w:t>
+      </w:r>
+      <w:proofErr w:type="gramEnd"/>
+      <w:r>
+        <w:t xml:space="preserve"> little re-spawning issue that we are having with our hero, we also are experiencing a little problem with the</w:t>
+      </w:r>
+      <w:r>
+        <w:t xml:space="preserve"> door itself</w:t>
+      </w:r>
+      <w:r>
+        <w:t>. The door</w:t>
+      </w:r>
+      <w:r>
+        <w:t xml:space="preserve"> works on a collision event. </w:t>
+      </w:r>
+      <w:r>
+        <w:t>So, w</w:t>
+      </w:r>
+      <w:r>
+        <w:t xml:space="preserve">e can throw a door into the town, but without the hero </w:t>
+      </w:r>
+      <w:r>
+        <w:t xml:space="preserve">showing up to </w:t>
+      </w:r>
+      <w:r>
+        <w:t>colli</w:t>
+      </w:r>
+      <w:r>
+        <w:t>de</w:t>
+      </w:r>
+      <w:r>
+        <w:t xml:space="preserve"> with </w:t>
+      </w:r>
+      <w:r>
+        <w:t>it</w:t>
+      </w:r>
+      <w:r>
+        <w:t xml:space="preserve">, we are </w:t>
+      </w:r>
+      <w:r>
+        <w:t>never getting back into the dungeon</w:t>
+      </w:r>
+      <w:r>
+        <w:t>.</w:t>
+      </w:r>
+    </w:p>
+    <w:p>
+      <w:r>
+        <w:rPr>
+          <w:noProof/>
+        </w:rPr>
+        <w:drawing>
+          <wp:inline distT="0" distB="0" distL="0" distR="0" wp14:anchorId="36C61300" wp14:editId="6B02F20E">
+            <wp:extent cx="962025" cy="962025"/>
+            <wp:effectExtent l="0" t="0" r="9525" b="9525"/>
+            <wp:docPr id="1463727446" name="Picture 2"/>
+            <wp:cNvGraphicFramePr>
+              <a:graphicFrameLocks xmlns:a="http://schemas.openxmlformats.org/drawingml/2006/main" noChangeAspect="1"/>
+            </wp:cNvGraphicFramePr>
+            <a:graphic xmlns:a="http://schemas.openxmlformats.org/drawingml/2006/main">
+              <a:graphicData uri="http://schemas.openxmlformats.org/drawingml/2006/picture">
+                <pic:pic xmlns:pic="http://schemas.openxmlformats.org/drawingml/2006/picture">
+                  <pic:nvPicPr>
+                    <pic:cNvPr id="1463727446" name="Picture 2"/>
+                    <pic:cNvPicPr>
+                      <a:picLocks noChangeAspect="1" noChangeArrowheads="1"/>
+                    </pic:cNvPicPr>
+                  </pic:nvPicPr>
+                  <pic:blipFill>
+                    <a:blip r:embed="rId8">
+                      <a:extLst>
+                        <a:ext uri="{28A0092B-C50C-407E-A947-70E740481C1C}">
+                          <a14:useLocalDpi xmlns:a14="http://schemas.microsoft.com/office/drawing/2010/main" val="0"/>
+                        </a:ext>
+                      </a:extLst>
+                    </a:blip>
+                    <a:stretch>
+                      <a:fillRect/>
+                    </a:stretch>
+                  </pic:blipFill>
+                  <pic:spPr bwMode="auto">
+                    <a:xfrm>
+                      <a:off x="0" y="0"/>
+                      <a:ext cx="962025" cy="962025"/>
+                    </a:xfrm>
+                    <a:prstGeom prst="rect">
+                      <a:avLst/>
+                    </a:prstGeom>
+                    <a:noFill/>
+                    <a:ln>
+                      <a:noFill/>
+                    </a:ln>
+                  </pic:spPr>
+                </pic:pic>
+              </a:graphicData>
+            </a:graphic>
+          </wp:inline>
+        </w:drawing>
+      </w:r>
+    </w:p>
+    <w:p>
+      <w:r>
+        <w:t>We also have a scaling issue, and this problem is causing hav</w:t>
+      </w:r>
+      <w:r>
+        <w:t>o</w:t>
+      </w:r>
+      <w:r>
+        <w:t>c with both the hero object</w:t>
+      </w:r>
+      <w:r>
+        <w:t>,</w:t>
+      </w:r>
+      <w:r>
+        <w:t xml:space="preserve"> and the door. Unless we write some code to change the size of these elements, they are going to show up in town, really, </w:t>
+      </w:r>
+      <w:proofErr w:type="gramStart"/>
+      <w:r>
+        <w:t>really small</w:t>
+      </w:r>
+      <w:proofErr w:type="gramEnd"/>
+      <w:r>
+        <w:t>. And that is certainly not what we will be wanting.</w:t>
+      </w:r>
+      <w:r>
+        <w:t xml:space="preserve"> </w:t>
+      </w:r>
+    </w:p>
+    <w:p>
+      <w:r>
+        <w:rPr>
+          <w:noProof/>
+        </w:rPr>
+        <w:lastRenderedPageBreak/>
         <w:drawing>
           <wp:anchor distT="0" distB="0" distL="114300" distR="114300" simplePos="0" relativeHeight="251658240" behindDoc="1" locked="0" layoutInCell="1" allowOverlap="1" wp14:anchorId="45D6878C" wp14:editId="4A2BB418">
             <wp:simplePos x="0" y="0"/>
@@ -113,7 +489,7 @@
                     <pic:cNvPicPr/>
                   </pic:nvPicPr>
                   <pic:blipFill>
-                    <a:blip r:embed="rId5">
+                    <a:blip r:embed="rId9">
                       <a:extLst>
                         <a:ext uri="{28A0092B-C50C-407E-A947-70E740481C1C}">
                           <a14:useLocalDpi xmlns:a14="http://schemas.microsoft.com/office/drawing/2010/main" val="0"/>
@@ -226,12 +602,6 @@
       </w:r>
     </w:p>
     <w:p/>
-    <w:p/>
-    <w:p>
-      <w:r>
-        <w:t>SETUP INSTRUCTIONS</w:t>
-      </w:r>
-    </w:p>
     <w:p>
       <w:pPr>
         <w:pStyle w:val="Heading1"/>
@@ -300,7 +670,9 @@
       <w:r>
         <w:rPr>
           <w:rStyle w:val="Strong"/>
+          <w:noProof/>
         </w:rPr>
+        <w:lastRenderedPageBreak/>
         <w:drawing>
           <wp:inline distT="0" distB="0" distL="0" distR="0" wp14:anchorId="617BA055" wp14:editId="5EC2C52D">
             <wp:extent cx="2848373" cy="2191056"/>
@@ -317,7 +689,7 @@
                     <pic:cNvPicPr/>
                   </pic:nvPicPr>
                   <pic:blipFill>
-                    <a:blip r:embed="rId6"/>
+                    <a:blip r:embed="rId10"/>
                     <a:stretch>
                       <a:fillRect/>
                     </a:stretch>
@@ -365,7 +737,6 @@
         <w:rPr>
           <w:noProof/>
         </w:rPr>
-        <w:lastRenderedPageBreak/>
         <w:drawing>
           <wp:inline distT="0" distB="0" distL="0" distR="0" wp14:anchorId="58908085" wp14:editId="3A9F612F">
             <wp:extent cx="2095792" cy="2305372"/>
@@ -382,7 +753,7 @@
                     <pic:cNvPicPr/>
                   </pic:nvPicPr>
                   <pic:blipFill>
-                    <a:blip r:embed="rId7"/>
+                    <a:blip r:embed="rId11"/>
                     <a:stretch>
                       <a:fillRect/>
                     </a:stretch>
@@ -413,7 +784,7 @@
       <w:r>
         <w:t xml:space="preserve">code for the code for the create event: </w:t>
       </w:r>
-      <w:hyperlink r:id="rId8" w:history="1">
+      <w:hyperlink r:id="rId12" w:history="1">
         <w:r>
           <w:rPr>
             <w:rStyle w:val="Hyperlink"/>
@@ -432,6 +803,10 @@
     </w:p>
     <w:p>
       <w:r>
+        <w:rPr>
+          <w:noProof/>
+        </w:rPr>
+        <w:lastRenderedPageBreak/>
         <w:drawing>
           <wp:inline distT="0" distB="0" distL="0" distR="0" wp14:anchorId="3B8CB2A1" wp14:editId="2A8D0261">
             <wp:extent cx="5943600" cy="2733675"/>
@@ -448,7 +823,7 @@
                     <pic:cNvPicPr/>
                   </pic:nvPicPr>
                   <pic:blipFill rotWithShape="1">
-                    <a:blip r:embed="rId9"/>
+                    <a:blip r:embed="rId13"/>
                     <a:srcRect b="32087"/>
                     <a:stretch>
                       <a:fillRect/>
@@ -555,7 +930,6 @@
         <w:rPr>
           <w:noProof/>
         </w:rPr>
-        <w:lastRenderedPageBreak/>
         <w:drawing>
           <wp:inline distT="0" distB="0" distL="0" distR="0" wp14:anchorId="33059DD8" wp14:editId="79852907">
             <wp:extent cx="3934374" cy="1991003"/>
@@ -572,7 +946,7 @@
                     <pic:cNvPicPr/>
                   </pic:nvPicPr>
                   <pic:blipFill>
-                    <a:blip r:embed="rId10"/>
+                    <a:blip r:embed="rId14"/>
                     <a:stretch>
                       <a:fillRect/>
                     </a:stretch>
@@ -595,6 +969,15 @@
     </w:p>
     <w:p>
       <w:r>
+        <w:t>Now move your controller object into the room.</w:t>
+      </w:r>
+    </w:p>
+    <w:p>
+      <w:r>
+        <w:rPr>
+          <w:noProof/>
+        </w:rPr>
+        <w:lastRenderedPageBreak/>
         <w:drawing>
           <wp:inline distT="0" distB="0" distL="0" distR="0" wp14:anchorId="6B305D11" wp14:editId="396F42CC">
             <wp:extent cx="5677692" cy="1933845"/>
@@ -611,7 +994,7 @@
                     <pic:cNvPicPr/>
                   </pic:nvPicPr>
                   <pic:blipFill>
-                    <a:blip r:embed="rId11"/>
+                    <a:blip r:embed="rId15"/>
                     <a:stretch>
                       <a:fillRect/>
                     </a:stretch>
@@ -727,7 +1110,9 @@
     </w:p>
     <w:p>
       <w:r>
-        <w:lastRenderedPageBreak/>
+        <w:rPr>
+          <w:noProof/>
+        </w:rPr>
         <w:drawing>
           <wp:inline distT="0" distB="0" distL="0" distR="0" wp14:anchorId="7C70525A" wp14:editId="7C144C5D">
             <wp:extent cx="2829320" cy="1686160"/>
@@ -744,7 +1129,7 @@
                     <pic:cNvPicPr/>
                   </pic:nvPicPr>
                   <pic:blipFill>
-                    <a:blip r:embed="rId12"/>
+                    <a:blip r:embed="rId16"/>
                     <a:stretch>
                       <a:fillRect/>
                     </a:stretch>
@@ -769,9 +1154,40 @@
       <w:r>
         <w:t>In the Room Start code for the Hero</w:t>
       </w:r>
-    </w:p>
-    <w:p>
-      <w:r>
+      <w:r>
+        <w:t xml:space="preserve">. You already have this code, so all you need to do is find the section of the code, where it says, </w:t>
+      </w:r>
+      <w:proofErr w:type="spellStart"/>
+      <w:r>
+        <w:t>image_xscale</w:t>
+      </w:r>
+      <w:proofErr w:type="spellEnd"/>
+      <w:r>
+        <w:t xml:space="preserve"> and </w:t>
+      </w:r>
+      <w:proofErr w:type="spellStart"/>
+      <w:r>
+        <w:t>image_yscale</w:t>
+      </w:r>
+      <w:proofErr w:type="spellEnd"/>
+      <w:r>
+        <w:t xml:space="preserve">, and change </w:t>
+      </w:r>
+      <w:proofErr w:type="gramStart"/>
+      <w:r>
+        <w:t>both of these</w:t>
+      </w:r>
+      <w:proofErr w:type="gramEnd"/>
+      <w:r>
+        <w:t xml:space="preserve"> setting to match with a visual good size of these elements inside the room. For me, the best size was 3, but you may find that you would like it to be a different size for your own project.</w:t>
+      </w:r>
+    </w:p>
+    <w:p>
+      <w:r>
+        <w:rPr>
+          <w:noProof/>
+        </w:rPr>
+        <w:lastRenderedPageBreak/>
         <w:drawing>
           <wp:inline distT="0" distB="0" distL="0" distR="0" wp14:anchorId="38DE4BD1" wp14:editId="5A4468E8">
             <wp:extent cx="5943600" cy="3375025"/>
@@ -788,7 +1204,7 @@
                     <pic:cNvPicPr/>
                   </pic:nvPicPr>
                   <pic:blipFill>
-                    <a:blip r:embed="rId13"/>
+                    <a:blip r:embed="rId17"/>
                     <a:stretch>
                       <a:fillRect/>
                     </a:stretch>
@@ -855,7 +1271,6 @@
         <w:pStyle w:val="Heading2"/>
       </w:pPr>
       <w:r>
-        <w:lastRenderedPageBreak/>
         <w:t>Hero appears but is tiny:</w:t>
       </w:r>
     </w:p>
@@ -921,6 +1336,7 @@
         <w:pStyle w:val="Heading2"/>
       </w:pPr>
       <w:r>
+        <w:lastRenderedPageBreak/>
         <w:t>Hero spawns in wrong position:</w:t>
       </w:r>
     </w:p>
@@ -971,6 +1387,9 @@
     </w:p>
     <w:p>
       <w:r>
+        <w:rPr>
+          <w:noProof/>
+        </w:rPr>
         <w:drawing>
           <wp:inline distT="0" distB="0" distL="0" distR="0" wp14:anchorId="20EAE84E" wp14:editId="2CCB32B5">
             <wp:extent cx="5943600" cy="3453765"/>
@@ -987,7 +1406,7 @@
                     <pic:cNvPicPr/>
                   </pic:nvPicPr>
                   <pic:blipFill>
-                    <a:blip r:embed="rId14"/>
+                    <a:blip r:embed="rId18"/>
                     <a:stretch>
                       <a:fillRect/>
                     </a:stretch>
@@ -1015,6 +1434,9 @@
     </w:p>
     <w:p>
       <w:r>
+        <w:rPr>
+          <w:noProof/>
+        </w:rPr>
         <w:lastRenderedPageBreak/>
         <w:drawing>
           <wp:inline distT="0" distB="0" distL="0" distR="0" wp14:anchorId="0285E248" wp14:editId="654684E6">
@@ -1032,7 +1454,7 @@
                     <pic:cNvPicPr/>
                   </pic:nvPicPr>
                   <pic:blipFill>
-                    <a:blip r:embed="rId15"/>
+                    <a:blip r:embed="rId19"/>
                     <a:stretch>
                       <a:fillRect/>
                     </a:stretch>
@@ -1061,6 +1483,9 @@
     <w:p/>
     <w:p>
       <w:r>
+        <w:rPr>
+          <w:noProof/>
+        </w:rPr>
         <w:lastRenderedPageBreak/>
         <w:drawing>
           <wp:inline distT="0" distB="0" distL="0" distR="0" wp14:anchorId="7D28BA66" wp14:editId="1E83D664">
@@ -1078,7 +1503,7 @@
                     <pic:cNvPicPr/>
                   </pic:nvPicPr>
                   <pic:blipFill>
-                    <a:blip r:embed="rId16"/>
+                    <a:blip r:embed="rId20"/>
                     <a:stretch>
                       <a:fillRect/>
                     </a:stretch>
@@ -1107,6 +1532,9 @@
     <w:p/>
     <w:p>
       <w:r>
+        <w:rPr>
+          <w:noProof/>
+        </w:rPr>
         <w:drawing>
           <wp:inline distT="0" distB="0" distL="0" distR="0" wp14:anchorId="170981C9" wp14:editId="40EF45AE">
             <wp:extent cx="5943600" cy="3223895"/>
@@ -1123,7 +1551,7 @@
                     <pic:cNvPicPr/>
                   </pic:nvPicPr>
                   <pic:blipFill>
-                    <a:blip r:embed="rId17"/>
+                    <a:blip r:embed="rId21"/>
                     <a:stretch>
                       <a:fillRect/>
                     </a:stretch>
@@ -1188,6 +1616,9 @@
     </w:p>
     <w:p>
       <w:r>
+        <w:rPr>
+          <w:noProof/>
+        </w:rPr>
         <w:drawing>
           <wp:inline distT="0" distB="0" distL="0" distR="0" wp14:anchorId="4E7B1F13" wp14:editId="64640002">
             <wp:extent cx="2686425" cy="1352739"/>
@@ -1204,7 +1635,7 @@
                     <pic:cNvPicPr/>
                   </pic:nvPicPr>
                   <pic:blipFill>
-                    <a:blip r:embed="rId18"/>
+                    <a:blip r:embed="rId22"/>
                     <a:stretch>
                       <a:fillRect/>
                     </a:stretch>
@@ -1334,6 +1765,9 @@
     <w:p/>
     <w:p>
       <w:r>
+        <w:rPr>
+          <w:noProof/>
+        </w:rPr>
         <w:lastRenderedPageBreak/>
         <w:drawing>
           <wp:inline distT="0" distB="0" distL="0" distR="0" wp14:anchorId="22A97DD9" wp14:editId="7D5C50C7">
@@ -1351,7 +1785,7 @@
                     <pic:cNvPicPr/>
                   </pic:nvPicPr>
                   <pic:blipFill>
-                    <a:blip r:embed="rId19"/>
+                    <a:blip r:embed="rId23"/>
                     <a:stretch>
                       <a:fillRect/>
                     </a:stretch>
@@ -1372,7 +1806,11 @@
         </w:drawing>
       </w:r>
     </w:p>
-    <w:p/>
+    <w:p>
+      <w:r>
+        <w:t>This should be enough to get you started with being able to test your project, without having to shut down the Game. So, I guess I will end this tutorial for the week right here.</w:t>
+      </w:r>
+    </w:p>
     <w:p/>
     <w:p/>
     <w:sectPr>

</xml_diff>